<commit_message>
add header to document
</commit_message>
<xml_diff>
--- a/docfiles/create_table.docx
+++ b/docfiles/create_table.docx
@@ -1,21 +1,48 @@
 
 <file path=word/document.xml><?xml version="1.0" encoding="utf-8"?>
-<w:document xmlns:w="http://schemas.openxmlformats.org/wordprocessingml/2006/main">
+<w:document xmlns:w="http://schemas.openxmlformats.org/wordprocessingml/2006/main" xmlns:r="http://schemas.openxmlformats.org/officeDocument/2006/relationships">
   <w:body>
     <w:p>
       <w:r>
         <w:rPr>
           <w:b w:val="true"/>
-          <w:sz w:val="40"/>
+          <w:sz w:val="36"/>
         </w:rPr>
         <w:t xml:space="preserve">This is title </w:t>
         <w:br/>
       </w:r>
       <w:r>
         <w:rPr>
-          <w:sz w:val="32"/>
+          <w:sz w:val="28"/>
         </w:rPr>
         <w:t xml:space="preserve">someone somewhere bla bla bla bla </w:t>
+        <w:br/>
+      </w:r>
+    </w:p>
+    <w:p>
+      <w:r>
+        <w:rPr>
+          <w:sz w:val="28"/>
+        </w:rPr>
+        <w:t xml:space="preserve">new text this is second line with some new content added no title </w:t>
+        <w:br/>
+      </w:r>
+    </w:p>
+    <w:p>
+      <w:r>
+        <w:rPr>
+          <w:b w:val="true"/>
+          <w:sz w:val="36"/>
+        </w:rPr>
+        <w:t>Another one</w:t>
+        <w:br/>
+      </w:r>
+      <w:r>
+        <w:rPr>
+          <w:sz w:val="28"/>
+        </w:rPr>
+        <w:t xml:space="preserve">new text this is second line with some new content added no title </w:t>
+        <w:br/>
       </w:r>
     </w:p>
     <w:tbl>
@@ -123,6 +150,29 @@
         </w:tc>
       </w:tr>
     </w:tbl>
+    <w:sectPr>
+      <w:headerReference w:type="default" r:id="rId2"/>
+    </w:sectPr>
   </w:body>
 </w:document>
+</file>
+
+<file path=word/header1.xml><?xml version="1.0" encoding="utf-8"?>
+<w:hdr xmlns:w="http://schemas.openxmlformats.org/wordprocessingml/2006/main">
+  <w:p>
+    <w:pPr>
+      <w:jc w:val="center"/>
+    </w:pPr>
+    <w:r>
+      <w:rPr>
+        <w:b w:val="true"/>
+        <w:color w:val="6aa3c1"/>
+        <w:sz w:val="50"/>
+      </w:rPr>
+      <w:t>My generated Doc</w:t>
+      <w:br/>
+      <w:br/>
+    </w:r>
+  </w:p>
+</w:hdr>
 </file>
</xml_diff>

<commit_message>
new setup for font and cells
</commit_message>
<xml_diff>
--- a/docfiles/create_table.docx
+++ b/docfiles/create_table.docx
@@ -51,34 +51,99 @@
     <w:tbl>
       <w:tblPr>
         <w:tblW w:w="0" w:type="auto"/>
-        <w:tblBorders>
-          <w:top w:val="single"/>
-          <w:left w:val="single"/>
-          <w:bottom w:val="single"/>
-          <w:right w:val="single"/>
-          <w:insideH w:val="single"/>
-          <w:insideV w:val="single"/>
-        </w:tblBorders>
+      </w:tblPr>
+      <w:tblPr>
+        <w:tblW w:type="dxa" w:w="9072"/>
       </w:tblPr>
       <w:tr>
-        <w:tc>
-          <w:p>
-            <w:r>
-              <w:t>Header One</w:t>
-            </w:r>
-          </w:p>
-        </w:tc>
-        <w:tc>
-          <w:p>
-            <w:r>
-              <w:t>Header Two</w:t>
-            </w:r>
-          </w:p>
-        </w:tc>
-        <w:tc>
-          <w:p>
-            <w:r>
-              <w:t>Header three</w:t>
+        <w:trPr>
+          <w:trHeight w:val="600"/>
+        </w:trPr>
+        <w:tc>
+          <w:tcPr>
+            <w:tcBorders>
+              <w:top w:val="single"/>
+              <w:bottom w:val="single"/>
+            </w:tcBorders>
+            <w:shd w:fill="c0c0c0"/>
+          </w:tcPr>
+          <w:p>
+            <w:pPr>
+              <w:jc w:val="center"/>
+            </w:pPr>
+            <w:r>
+              <w:rPr>
+                <w:rFonts w:ascii="" w:hAnsi="" w:cs="" w:eastAsia=""/>
+                <w:b w:val="true"/>
+                <w:color w:val=""/>
+              </w:rPr>
+              <w:t>TIME</w:t>
+            </w:r>
+          </w:p>
+        </w:tc>
+        <w:tc>
+          <w:tcPr>
+            <w:tcBorders>
+              <w:top w:val="single"/>
+              <w:bottom w:val="single"/>
+            </w:tcBorders>
+            <w:shd w:fill="c0c0c0"/>
+          </w:tcPr>
+          <w:p>
+            <w:pPr>
+              <w:jc w:val="center"/>
+            </w:pPr>
+            <w:r>
+              <w:rPr>
+                <w:rFonts w:ascii="" w:hAnsi="" w:cs="" w:eastAsia=""/>
+                <w:b w:val="true"/>
+                <w:color w:val=""/>
+              </w:rPr>
+              <w:t>DURATION</w:t>
+            </w:r>
+          </w:p>
+        </w:tc>
+        <w:tc>
+          <w:tcPr>
+            <w:tcBorders>
+              <w:top w:val="single"/>
+              <w:bottom w:val="single"/>
+            </w:tcBorders>
+            <w:shd w:fill="c0c0c0"/>
+          </w:tcPr>
+          <w:p>
+            <w:pPr>
+              <w:jc w:val="center"/>
+            </w:pPr>
+            <w:r>
+              <w:rPr>
+                <w:rFonts w:ascii="" w:hAnsi="" w:cs="" w:eastAsia=""/>
+                <w:b w:val="true"/>
+                <w:color w:val=""/>
+              </w:rPr>
+              <w:t>CLIENT&amp;LOCATION</w:t>
+            </w:r>
+          </w:p>
+        </w:tc>
+        <w:tc>
+          <w:tcPr>
+            <w:tcBorders>
+              <w:top w:val="single"/>
+              <w:bottom w:val="single"/>
+            </w:tcBorders>
+            <w:shd w:fill="c0c0c0"/>
+          </w:tcPr>
+          <w:p>
+            <w:pPr>
+              <w:jc w:val="center"/>
+            </w:pPr>
+            <w:r>
+              <w:rPr>
+                <w:rFonts w:ascii="" w:hAnsi="" w:cs="" w:eastAsia=""/>
+                <w:b w:val="true"/>
+                <w:color w:val=""/>
+              </w:rPr>
+              <w:t>NOTES</w:t>
             </w:r>
           </w:p>
         </w:tc>
@@ -86,6 +151,9 @@
       <w:tr>
         <w:tc>
           <w:p>
+            <w:pPr>
+              <w:jc w:val="center"/>
+            </w:pPr>
             <w:r>
               <w:t>col one, row one</w:t>
             </w:r>
@@ -93,6 +161,9 @@
         </w:tc>
         <w:tc>
           <w:p>
+            <w:pPr>
+              <w:jc w:val="center"/>
+            </w:pPr>
             <w:r>
               <w:t>col two, row one</w:t>
             </w:r>
@@ -100,8 +171,21 @@
         </w:tc>
         <w:tc>
           <w:p>
+            <w:pPr>
+              <w:jc w:val="center"/>
+            </w:pPr>
             <w:r>
               <w:t>10</w:t>
+            </w:r>
+          </w:p>
+        </w:tc>
+        <w:tc>
+          <w:p>
+            <w:pPr>
+              <w:jc w:val="center"/>
+            </w:pPr>
+            <w:r>
+              <w:t xml:space="preserve">Some text </w:t>
             </w:r>
           </w:p>
         </w:tc>
@@ -109,6 +193,9 @@
       <w:tr>
         <w:tc>
           <w:p>
+            <w:pPr>
+              <w:jc w:val="center"/>
+            </w:pPr>
             <w:r>
               <w:t>col one, row two</w:t>
             </w:r>
@@ -116,6 +203,9 @@
         </w:tc>
         <w:tc>
           <w:p>
+            <w:pPr>
+              <w:jc w:val="center"/>
+            </w:pPr>
             <w:r>
               <w:t>col two, row two</w:t>
             </w:r>
@@ -123,8 +213,21 @@
         </w:tc>
         <w:tc>
           <w:p>
+            <w:pPr>
+              <w:jc w:val="center"/>
+            </w:pPr>
             <w:r>
               <w:t>col three, row two</w:t>
+            </w:r>
+          </w:p>
+        </w:tc>
+        <w:tc>
+          <w:p>
+            <w:pPr>
+              <w:jc w:val="center"/>
+            </w:pPr>
+            <w:r>
+              <w:t xml:space="preserve">Some text </w:t>
             </w:r>
           </w:p>
         </w:tc>
@@ -132,6 +235,9 @@
       <w:tr>
         <w:tc>
           <w:p>
+            <w:pPr>
+              <w:jc w:val="center"/>
+            </w:pPr>
             <w:r>
               <w:t>col one, row three</w:t>
             </w:r>
@@ -139,6 +245,9 @@
         </w:tc>
         <w:tc>
           <w:p>
+            <w:pPr>
+              <w:jc w:val="center"/>
+            </w:pPr>
             <w:r>
               <w:t>col two, row three</w:t>
             </w:r>
@@ -146,8 +255,21 @@
         </w:tc>
         <w:tc>
           <w:p>
+            <w:pPr>
+              <w:jc w:val="center"/>
+            </w:pPr>
             <w:r>
               <w:t>col three, row three</w:t>
+            </w:r>
+          </w:p>
+        </w:tc>
+        <w:tc>
+          <w:p>
+            <w:pPr>
+              <w:jc w:val="center"/>
+            </w:pPr>
+            <w:r>
+              <w:t xml:space="preserve">Some text </w:t>
             </w:r>
           </w:p>
         </w:tc>
@@ -172,7 +294,7 @@
         <w:color w:val="6aa3c1"/>
         <w:sz w:val="50"/>
       </w:rPr>
-      <w:t>My generated Doc</w:t>
+      <w:t>Schedule - Wednesday, 24 January 2019</w:t>
       <w:br/>
       <w:br/>
     </w:r>

</xml_diff>

<commit_message>
some clean up line brekas
</commit_message>
<xml_diff>
--- a/docfiles/create_table.docx
+++ b/docfiles/create_table.docx
@@ -149,7 +149,15 @@
         </w:tc>
       </w:tr>
       <w:tr>
-        <w:tc>
+        <w:trPr>
+          <w:trHeight w:val="1440"/>
+        </w:trPr>
+        <w:tc>
+          <w:tcPr>
+            <w:tcBorders>
+              <w:bottom w:val="single"/>
+            </w:tcBorders>
+          </w:tcPr>
           <w:p>
             <w:pPr>
               <w:jc w:val="center"/>
@@ -160,6 +168,11 @@
           </w:p>
         </w:tc>
         <w:tc>
+          <w:tcPr>
+            <w:tcBorders>
+              <w:bottom w:val="single"/>
+            </w:tcBorders>
+          </w:tcPr>
           <w:p>
             <w:pPr>
               <w:jc w:val="center"/>
@@ -170,6 +183,11 @@
           </w:p>
         </w:tc>
         <w:tc>
+          <w:tcPr>
+            <w:tcBorders>
+              <w:bottom w:val="single"/>
+            </w:tcBorders>
+          </w:tcPr>
           <w:p>
             <w:pPr>
               <w:jc w:val="center"/>
@@ -180,6 +198,11 @@
           </w:p>
         </w:tc>
         <w:tc>
+          <w:tcPr>
+            <w:tcBorders>
+              <w:bottom w:val="single"/>
+            </w:tcBorders>
+          </w:tcPr>
           <w:p>
             <w:pPr>
               <w:jc w:val="center"/>
@@ -191,7 +214,15 @@
         </w:tc>
       </w:tr>
       <w:tr>
-        <w:tc>
+        <w:trPr>
+          <w:trHeight w:val="1440"/>
+        </w:trPr>
+        <w:tc>
+          <w:tcPr>
+            <w:tcBorders>
+              <w:bottom w:val="single"/>
+            </w:tcBorders>
+          </w:tcPr>
           <w:p>
             <w:pPr>
               <w:jc w:val="center"/>
@@ -202,6 +233,11 @@
           </w:p>
         </w:tc>
         <w:tc>
+          <w:tcPr>
+            <w:tcBorders>
+              <w:bottom w:val="single"/>
+            </w:tcBorders>
+          </w:tcPr>
           <w:p>
             <w:pPr>
               <w:jc w:val="center"/>
@@ -212,6 +248,11 @@
           </w:p>
         </w:tc>
         <w:tc>
+          <w:tcPr>
+            <w:tcBorders>
+              <w:bottom w:val="single"/>
+            </w:tcBorders>
+          </w:tcPr>
           <w:p>
             <w:pPr>
               <w:jc w:val="center"/>
@@ -222,6 +263,11 @@
           </w:p>
         </w:tc>
         <w:tc>
+          <w:tcPr>
+            <w:tcBorders>
+              <w:bottom w:val="single"/>
+            </w:tcBorders>
+          </w:tcPr>
           <w:p>
             <w:pPr>
               <w:jc w:val="center"/>
@@ -233,7 +279,15 @@
         </w:tc>
       </w:tr>
       <w:tr>
-        <w:tc>
+        <w:trPr>
+          <w:trHeight w:val="1440"/>
+        </w:trPr>
+        <w:tc>
+          <w:tcPr>
+            <w:tcBorders>
+              <w:bottom w:val="single"/>
+            </w:tcBorders>
+          </w:tcPr>
           <w:p>
             <w:pPr>
               <w:jc w:val="center"/>
@@ -244,6 +298,11 @@
           </w:p>
         </w:tc>
         <w:tc>
+          <w:tcPr>
+            <w:tcBorders>
+              <w:bottom w:val="single"/>
+            </w:tcBorders>
+          </w:tcPr>
           <w:p>
             <w:pPr>
               <w:jc w:val="center"/>
@@ -254,6 +313,11 @@
           </w:p>
         </w:tc>
         <w:tc>
+          <w:tcPr>
+            <w:tcBorders>
+              <w:bottom w:val="single"/>
+            </w:tcBorders>
+          </w:tcPr>
           <w:p>
             <w:pPr>
               <w:jc w:val="center"/>
@@ -264,6 +328,11 @@
           </w:p>
         </w:tc>
         <w:tc>
+          <w:tcPr>
+            <w:tcBorders>
+              <w:bottom w:val="single"/>
+            </w:tcBorders>
+          </w:tcPr>
           <w:p>
             <w:pPr>
               <w:jc w:val="center"/>

</xml_diff>